<commit_message>
close to finishing 1st H
</commit_message>
<xml_diff>
--- a/docs/TODO.docx
+++ b/docs/TODO.docx
@@ -9,15 +9,181 @@
           <w:ilvl w:val="0"/>
           <w:numId w:val="1"/>
         </w:numPr>
-        <w:rPr>
-          <w:lang/>
-        </w:rPr>
-      </w:pPr>
-      <w:r>
-        <w:rPr>
-          <w:lang/>
-        </w:rPr>
-        <w:t>LPT for upper</w:t>
+      </w:pPr>
+      <w:r>
+        <w:rPr>
+          <w:lang w:val="en-US"/>
+        </w:rPr>
+        <w:t xml:space="preserve">Maybe change global lower </w:t>
+      </w:r>
+    </w:p>
+    <w:p>
+      <w:pPr>
+        <w:pStyle w:val="ListParagraph"/>
+        <w:numPr>
+          <w:ilvl w:val="1"/>
+          <w:numId w:val="1"/>
+        </w:numPr>
+      </w:pPr>
+      <w:r>
+        <w:rPr>
+          <w:lang w:val="en-US"/>
+        </w:rPr>
+        <w:t>Improve</w:t>
+      </w:r>
+      <w:r>
+        <w:rPr>
+          <w:lang w:val="en-US"/>
+        </w:rPr>
+        <w:t xml:space="preserve"> to minimal machines (see page)</w:t>
+      </w:r>
+    </w:p>
+    <w:p>
+      <w:pPr>
+        <w:pStyle w:val="ListParagraph"/>
+        <w:numPr>
+          <w:ilvl w:val="1"/>
+          <w:numId w:val="1"/>
+        </w:numPr>
+      </w:pPr>
+      <w:r>
+        <w:rPr>
+          <w:lang w:val="en-IL"/>
+        </w:rPr>
+        <w:t xml:space="preserve">Time &gt;= </w:t>
+      </w:r>
+      <w:proofErr w:type="spellStart"/>
+      <w:r>
+        <w:rPr>
+          <w:lang w:val="en-IL"/>
+        </w:rPr>
+        <w:t>Pmax</w:t>
+      </w:r>
+      <w:proofErr w:type="spellEnd"/>
+      <w:r>
+        <w:rPr>
+          <w:lang w:val="en-IL"/>
+        </w:rPr>
+        <w:t xml:space="preserve"> + 1</w:t>
+      </w:r>
+    </w:p>
+    <w:p>
+      <w:pPr>
+        <w:pStyle w:val="ListParagraph"/>
+        <w:numPr>
+          <w:ilvl w:val="1"/>
+          <w:numId w:val="1"/>
+        </w:numPr>
+      </w:pPr>
+      <w:r>
+        <w:rPr>
+          <w:lang w:val="en-IL"/>
+        </w:rPr>
+        <w:t>For i=2 to 10</w:t>
+      </w:r>
+    </w:p>
+    <w:p>
+      <w:pPr>
+        <w:pStyle w:val="ListParagraph"/>
+        <w:numPr>
+          <w:ilvl w:val="2"/>
+          <w:numId w:val="1"/>
+        </w:numPr>
+      </w:pPr>
+      <w:r>
+        <w:rPr>
+          <w:lang w:val="en-IL"/>
+        </w:rPr>
+        <w:t xml:space="preserve">roundup(N/i) -&gt; w </w:t>
+      </w:r>
+    </w:p>
+    <w:p>
+      <w:pPr>
+        <w:pStyle w:val="ListParagraph"/>
+        <w:numPr>
+          <w:ilvl w:val="3"/>
+          <w:numId w:val="1"/>
+        </w:numPr>
+      </w:pPr>
+      <w:r>
+        <w:rPr>
+          <w:lang w:val="en-IL"/>
+        </w:rPr>
+        <w:t>time &gt;= (the lowest w jobs) + i</w:t>
+      </w:r>
+    </w:p>
+    <w:p/>
+    <w:p/>
+    <w:p>
+      <w:pPr>
+        <w:rPr>
+          <w:lang w:val="en-IL"/>
+        </w:rPr>
+      </w:pPr>
+      <w:r>
+        <w:rPr>
+          <w:lang w:val="en-IL"/>
+        </w:rPr>
+        <w:t xml:space="preserve">Tell Lea </w:t>
+      </w:r>
+      <w:r>
+        <w:rPr>
+          <w:lang w:val="en-IL"/>
+        </w:rPr>
+        <w:t>for is k == 1 is optimal where retu</w:t>
+      </w:r>
+      <w:r>
+        <w:rPr>
+          <w:lang w:val="en-IL"/>
+        </w:rPr>
+        <w:t>r</w:t>
+      </w:r>
+      <w:r>
+        <w:rPr>
+          <w:lang w:val="en-IL"/>
+        </w:rPr>
+        <w:t>n 1 machine</w:t>
+      </w:r>
+    </w:p>
+    <w:p>
+      <w:pPr>
+        <w:rPr>
+          <w:lang w:val="en-IL"/>
+        </w:rPr>
+      </w:pPr>
+      <w:r>
+        <w:rPr>
+          <w:lang w:val="en-IL"/>
+        </w:rPr>
+        <w:t xml:space="preserve">Tell Lea </w:t>
+      </w:r>
+      <w:proofErr w:type="spellStart"/>
+      <w:r>
+        <w:rPr>
+          <w:lang w:val="en-IL"/>
+        </w:rPr>
+        <w:t>uint</w:t>
+      </w:r>
+      <w:proofErr w:type="spellEnd"/>
+      <w:r>
+        <w:rPr>
+          <w:lang w:val="en-IL"/>
+        </w:rPr>
+        <w:t xml:space="preserve"> is enough for summing the jobs</w:t>
+      </w:r>
+      <w:r>
+        <w:rPr>
+          <w:lang w:val="en-IL"/>
+        </w:rPr>
+        <w:t xml:space="preserve"> (for efficiency</w:t>
+      </w:r>
+      <w:bookmarkStart w:id="0" w:name="_GoBack"/>
+      <w:bookmarkEnd w:id="0"/>
+      <w:r>
+        <w:rPr>
+          <w:lang w:val="en-IL"/>
+        </w:rPr>
+        <w:t>)</w:t>
       </w:r>
     </w:p>
     <w:p>
@@ -28,135 +194,29 @@
           <w:numId w:val="1"/>
         </w:numPr>
         <w:rPr>
-          <w:lang/>
-        </w:rPr>
-      </w:pPr>
-      <w:r>
-        <w:rPr>
-          <w:lang/>
-        </w:rPr>
-        <w:t>Fix local lower bound (add num of machines)</w:t>
-      </w:r>
-    </w:p>
-    <w:p>
-      <w:pPr>
-        <w:pStyle w:val="ListParagraph"/>
-        <w:numPr>
-          <w:ilvl w:val="0"/>
-          <w:numId w:val="1"/>
-        </w:numPr>
-        <w:rPr>
-          <w:lang/>
-        </w:rPr>
-      </w:pPr>
-      <w:r>
-        <w:rPr>
-          <w:lang w:val="en-US"/>
-        </w:rPr>
-        <w:t xml:space="preserve">Round local towards up </w:t>
-      </w:r>
-    </w:p>
-    <w:p>
-      <w:pPr>
-        <w:pStyle w:val="ListParagraph"/>
-        <w:numPr>
-          <w:ilvl w:val="0"/>
-          <w:numId w:val="1"/>
-        </w:numPr>
-        <w:rPr>
-          <w:lang/>
-        </w:rPr>
-      </w:pPr>
-      <w:r>
-        <w:rPr>
-          <w:lang w:val="en-US"/>
-        </w:rPr>
-        <w:t xml:space="preserve">Fix global bound – take under consideration the </w:t>
+          <w:lang w:val="en-IL"/>
+        </w:rPr>
+      </w:pPr>
+      <w:r>
+        <w:rPr>
+          <w:lang w:val="en-IL"/>
+        </w:rPr>
+        <w:t xml:space="preserve">change max </w:t>
       </w:r>
       <w:proofErr w:type="spellStart"/>
       <w:r>
         <w:rPr>
-          <w:lang w:val="en-US"/>
-        </w:rPr>
-        <w:t>maxium</w:t>
+          <w:lang w:val="en-IL"/>
+        </w:rPr>
+        <w:t>uint</w:t>
       </w:r>
       <w:proofErr w:type="spellEnd"/>
       <w:r>
         <w:rPr>
-          <w:lang w:val="en-US"/>
-        </w:rPr>
-        <w:t xml:space="preserve"> job</w:t>
-      </w:r>
-    </w:p>
-    <w:p>
-      <w:pPr>
-        <w:pStyle w:val="ListParagraph"/>
-        <w:numPr>
-          <w:ilvl w:val="0"/>
-          <w:numId w:val="1"/>
-        </w:numPr>
-        <w:rPr>
-          <w:lang/>
-        </w:rPr>
-      </w:pPr>
-      <w:r>
-        <w:rPr>
-          <w:lang w:val="en-US"/>
-        </w:rPr>
-        <w:t xml:space="preserve">Maybe </w:t>
-      </w:r>
-      <w:r>
-        <w:rPr>
-          <w:lang w:val="en-US"/>
-        </w:rPr>
-        <w:t>sort the input</w:t>
-      </w:r>
-    </w:p>
-    <w:p>
-      <w:pPr>
-        <w:pStyle w:val="ListParagraph"/>
-        <w:numPr>
-          <w:ilvl w:val="0"/>
-          <w:numId w:val="1"/>
-        </w:numPr>
-        <w:rPr>
-          <w:lang/>
-        </w:rPr>
-      </w:pPr>
-      <w:r>
-        <w:rPr>
-          <w:lang w:val="en-US"/>
-        </w:rPr>
-        <w:t xml:space="preserve">Maybe change global lower </w:t>
-      </w:r>
-    </w:p>
-    <w:p>
-      <w:pPr>
-        <w:pStyle w:val="ListParagraph"/>
-        <w:numPr>
-          <w:ilvl w:val="1"/>
-          <w:numId w:val="1"/>
-        </w:numPr>
-        <w:rPr>
-          <w:lang/>
-        </w:rPr>
-      </w:pPr>
-      <w:proofErr w:type="spellStart"/>
-      <w:r>
-        <w:rPr>
-          <w:lang w:val="en-US"/>
-        </w:rPr>
-        <w:t>Imoprove</w:t>
-      </w:r>
-      <w:proofErr w:type="spellEnd"/>
-      <w:r>
-        <w:rPr>
-          <w:lang w:val="en-US"/>
-        </w:rPr>
-        <w:t xml:space="preserve"> to minimal machines (see page)</w:t>
-      </w:r>
-      <w:bookmarkStart w:id="0" w:name="_GoBack"/>
-      <w:bookmarkEnd w:id="0"/>
+          <w:lang w:val="en-IL"/>
+        </w:rPr>
+        <w:t xml:space="preserve"> to INF</w:t>
+      </w:r>
     </w:p>
     <w:sectPr>
       <w:pgSz w:w="11906" w:h="16838"/>
@@ -197,7 +257,7 @@
         <w:rFonts w:ascii="Courier New" w:hAnsi="Courier New" w:cs="Courier New" w:hint="default"/>
       </w:rPr>
     </w:lvl>
-    <w:lvl w:ilvl="2" w:tplc="20000005" w:tentative="1">
+    <w:lvl w:ilvl="2" w:tplc="20000005">
       <w:start w:val="1"/>
       <w:numFmt w:val="bullet"/>
       <w:lvlText w:val=""/>
@@ -209,7 +269,7 @@
         <w:rFonts w:ascii="Wingdings" w:hAnsi="Wingdings" w:hint="default"/>
       </w:rPr>
     </w:lvl>
-    <w:lvl w:ilvl="3" w:tplc="20000001" w:tentative="1">
+    <w:lvl w:ilvl="3" w:tplc="20000001">
       <w:start w:val="1"/>
       <w:numFmt w:val="bullet"/>
       <w:lvlText w:val=""/>
@@ -689,7 +749,6 @@
   <w:style w:type="character" w:default="1" w:styleId="DefaultParagraphFont">
     <w:name w:val="Default Paragraph Font"/>
     <w:uiPriority w:val="1"/>
-    <w:semiHidden/>
     <w:unhideWhenUsed/>
   </w:style>
   <w:style w:type="table" w:default="1" w:styleId="TableNormal">

</xml_diff>